<commit_message>
Add more info, adding glances app
</commit_message>
<xml_diff>
--- a/15 - R710 Proxmox VM – Ubuntu Desktop additional Software.docx
+++ b/15 - R710 Proxmox VM – Ubuntu Desktop additional Software.docx
@@ -407,6 +407,8 @@
         </w:rPr>
         <w:br/>
       </w:r>
+      <w:bookmarkStart w:id="0" w:name="_GoBack"/>
+      <w:bookmarkEnd w:id="0"/>
     </w:p>
     <w:p>
       <w:pPr>
@@ -489,19 +491,7 @@
           <w:rPr>
             <w:rStyle w:val="Hyperlink"/>
           </w:rPr>
-          <w:t>https://kaigo.medium.com/installing</w:t>
-        </w:r>
-        <w:r>
-          <w:rPr>
-            <w:rStyle w:val="Hyperlink"/>
-          </w:rPr>
-          <w:t>-</w:t>
-        </w:r>
-        <w:r>
-          <w:rPr>
-            <w:rStyle w:val="Hyperlink"/>
-          </w:rPr>
-          <w:t>golang-on-ubuntu-20-04-68137ea931</w:t>
+          <w:t>https://kaigo.medium.com/installing-golang-on-ubuntu-20-04-68137ea931</w:t>
         </w:r>
       </w:hyperlink>
     </w:p>
@@ -513,17 +503,29 @@
     <w:p>
       <w:pPr>
         <w:pStyle w:val="ListParagraph"/>
+        <w:rPr>
+          <w:b/>
+        </w:rPr>
       </w:pPr>
       <w:proofErr w:type="gramStart"/>
       <w:r>
+        <w:rPr>
+          <w:b/>
+        </w:rPr>
         <w:t>cd</w:t>
       </w:r>
       <w:proofErr w:type="gramEnd"/>
       <w:r>
+        <w:rPr>
+          <w:b/>
+        </w:rPr>
         <w:t xml:space="preserve"> </w:t>
       </w:r>
       <w:proofErr w:type="spellStart"/>
       <w:r>
+        <w:rPr>
+          <w:b/>
+        </w:rPr>
         <w:t>Dwonloads</w:t>
       </w:r>
       <w:proofErr w:type="spellEnd"/>
@@ -531,23 +533,38 @@
     <w:p>
       <w:pPr>
         <w:pStyle w:val="ListParagraph"/>
+        <w:rPr>
+          <w:b/>
+        </w:rPr>
       </w:pPr>
       <w:proofErr w:type="spellStart"/>
       <w:proofErr w:type="gramStart"/>
       <w:r>
+        <w:rPr>
+          <w:b/>
+        </w:rPr>
         <w:t>sudo</w:t>
       </w:r>
       <w:proofErr w:type="spellEnd"/>
       <w:proofErr w:type="gramEnd"/>
       <w:r>
+        <w:rPr>
+          <w:b/>
+        </w:rPr>
         <w:t xml:space="preserve"> tar -</w:t>
       </w:r>
       <w:proofErr w:type="spellStart"/>
       <w:r>
+        <w:rPr>
+          <w:b/>
+        </w:rPr>
         <w:t>xvf</w:t>
       </w:r>
       <w:proofErr w:type="spellEnd"/>
       <w:r>
+        <w:rPr>
+          <w:b/>
+        </w:rPr>
         <w:t xml:space="preserve"> go1.20.linux-amd64.tar.gz</w:t>
       </w:r>
     </w:p>
@@ -559,23 +576,38 @@
     <w:p>
       <w:pPr>
         <w:pStyle w:val="ListParagraph"/>
+        <w:rPr>
+          <w:b/>
+        </w:rPr>
       </w:pPr>
       <w:proofErr w:type="spellStart"/>
       <w:proofErr w:type="gramStart"/>
       <w:r>
+        <w:rPr>
+          <w:b/>
+        </w:rPr>
         <w:t>sudo</w:t>
       </w:r>
       <w:proofErr w:type="spellEnd"/>
       <w:proofErr w:type="gramEnd"/>
       <w:r>
+        <w:rPr>
+          <w:b/>
+        </w:rPr>
         <w:t xml:space="preserve"> mv go /</w:t>
       </w:r>
       <w:proofErr w:type="spellStart"/>
       <w:r>
+        <w:rPr>
+          <w:b/>
+        </w:rPr>
         <w:t>usr</w:t>
       </w:r>
       <w:proofErr w:type="spellEnd"/>
       <w:r>
+        <w:rPr>
+          <w:b/>
+        </w:rPr>
         <w:t>/local</w:t>
       </w:r>
     </w:p>
@@ -587,27 +619,45 @@
     <w:p>
       <w:pPr>
         <w:pStyle w:val="ListParagraph"/>
+        <w:rPr>
+          <w:b/>
+        </w:rPr>
       </w:pPr>
       <w:proofErr w:type="spellStart"/>
       <w:proofErr w:type="gramStart"/>
       <w:r>
+        <w:rPr>
+          <w:b/>
+        </w:rPr>
         <w:t>sudo</w:t>
       </w:r>
       <w:proofErr w:type="spellEnd"/>
       <w:proofErr w:type="gramEnd"/>
       <w:r>
+        <w:rPr>
+          <w:b/>
+        </w:rPr>
         <w:t xml:space="preserve"> echo 'export PATH=$PATH:/</w:t>
       </w:r>
       <w:proofErr w:type="spellStart"/>
       <w:r>
+        <w:rPr>
+          <w:b/>
+        </w:rPr>
         <w:t>usr</w:t>
       </w:r>
       <w:proofErr w:type="spellEnd"/>
       <w:r>
+        <w:rPr>
+          <w:b/>
+        </w:rPr>
         <w:t>/local/go/bin' &gt;&gt; ~/.</w:t>
       </w:r>
       <w:proofErr w:type="spellStart"/>
       <w:r>
+        <w:rPr>
+          <w:b/>
+        </w:rPr>
         <w:t>bashrc</w:t>
       </w:r>
       <w:proofErr w:type="spellEnd"/>
@@ -629,8 +679,72 @@
       <w:r>
         <w:t xml:space="preserve"> and restart the terminal</w:t>
       </w:r>
-      <w:bookmarkStart w:id="0" w:name="_GoBack"/>
-      <w:bookmarkEnd w:id="0"/>
+    </w:p>
+    <w:p>
+      <w:pPr>
+        <w:pStyle w:val="ListParagraph"/>
+      </w:pPr>
+    </w:p>
+    <w:p>
+      <w:pPr>
+        <w:pStyle w:val="ListParagraph"/>
+        <w:numPr>
+          <w:ilvl w:val="0"/>
+          <w:numId w:val="2"/>
+        </w:numPr>
+      </w:pPr>
+      <w:r>
+        <w:t xml:space="preserve">Install a more sophisticated </w:t>
+      </w:r>
+      <w:proofErr w:type="spellStart"/>
+      <w:r>
+        <w:t>htop</w:t>
+      </w:r>
+      <w:proofErr w:type="spellEnd"/>
+      <w:r>
+        <w:t xml:space="preserve"> called ‘glances’:</w:t>
+      </w:r>
+      <w:r>
+        <w:br/>
+      </w:r>
+      <w:r>
+        <w:br/>
+      </w:r>
+      <w:proofErr w:type="spellStart"/>
+      <w:r>
+        <w:rPr>
+          <w:b/>
+        </w:rPr>
+        <w:t>sudo</w:t>
+      </w:r>
+      <w:proofErr w:type="spellEnd"/>
+      <w:r>
+        <w:rPr>
+          <w:b/>
+        </w:rPr>
+        <w:t xml:space="preserve"> apt  install glances</w:t>
+      </w:r>
+      <w:r>
+        <w:br/>
+      </w:r>
+    </w:p>
+    <w:p>
+      <w:pPr>
+        <w:pStyle w:val="ListParagraph"/>
+        <w:numPr>
+          <w:ilvl w:val="0"/>
+          <w:numId w:val="2"/>
+        </w:numPr>
+      </w:pPr>
+      <w:r>
+        <w:lastRenderedPageBreak/>
+        <w:t>Anything else</w:t>
+      </w:r>
+    </w:p>
+    <w:p>
+      <w:pPr>
+        <w:pStyle w:val="ListParagraph"/>
+      </w:pPr>
     </w:p>
     <w:sectPr>
       <w:pgSz w:w="11906" w:h="16838"/>
@@ -2118,7 +2232,7 @@
 </file>
 
 <file path=customXml/itemProps1.xml><?xml version="1.0" encoding="utf-8"?>
-<ds:datastoreItem xmlns:ds="http://schemas.openxmlformats.org/officeDocument/2006/customXml" ds:itemID="{34C53289-CD38-4953-A3AC-A5A96D332592}">
+<ds:datastoreItem xmlns:ds="http://schemas.openxmlformats.org/officeDocument/2006/customXml" ds:itemID="{35C8D3B5-CDC7-44DB-8AB3-AEBC40406B4C}">
   <ds:schemaRefs>
     <ds:schemaRef ds:uri="http://schemas.openxmlformats.org/officeDocument/2006/bibliography"/>
   </ds:schemaRefs>

</xml_diff>